<commit_message>
Made changes in bios of Vijay Kumar. Swapped the Topics between Vijay Kumar and Vivek Sharma (Compliance center and Office 365 graph API)
</commit_message>
<xml_diff>
--- a/Business Productivity/Office graph API, delve.docx
+++ b/Business Productivity/Office graph API, delve.docx
@@ -10,94 +10,37 @@
       </w:pPr>
       <w:r>
         <w:rPr>
-          <w:lang w:val="en"/>
+          <w:color w:val="1F497D"/>
         </w:rPr>
-        <w:t xml:space="preserve">Vijay Kumar is a </w:t>
+        <w:t xml:space="preserve">Vivek Sharma is a </w:t>
       </w:r>
       <w:r>
         <w:rPr>
-          <w:lang w:val="en"/>
+          <w:b/>
+          <w:color w:val="1F497D"/>
         </w:rPr>
-        <w:t xml:space="preserve">Senior Product Management and Marketing professional in Productivity SAAS and Unified Communications. </w:t>
+        <w:t>Partner Director in the Office 365 team</w:t>
       </w:r>
       <w:r>
         <w:rPr>
-          <w:lang w:val="en"/>
+          <w:color w:val="1F497D"/>
         </w:rPr>
-        <w:t>He possesses an e</w:t>
-      </w:r>
-      <w:r>
-        <w:rPr>
-          <w:lang w:val="en"/>
-        </w:rPr>
-        <w:t xml:space="preserve">xtensive global experience in variety of roles including Product Management, Marketing, Partner Alliance, Engineering Management and Operations. </w:t>
-      </w:r>
-      <w:r>
-        <w:rPr>
-          <w:lang w:val="en"/>
-        </w:rPr>
-        <w:t xml:space="preserve">A total is </w:t>
-      </w:r>
-      <w:r>
-        <w:rPr>
-          <w:lang w:val="en"/>
-        </w:rPr>
-        <w:t>15 years in the industry</w:t>
-      </w:r>
-      <w:r>
-        <w:rPr>
-          <w:lang w:val="en"/>
-        </w:rPr>
-        <w:t>, Vijay is also carries an</w:t>
-      </w:r>
-      <w:r>
-        <w:rPr>
-          <w:lang w:val="en"/>
-        </w:rPr>
-        <w:t xml:space="preserve"> Executive MBA.</w:t>
-      </w:r>
-      <w:r>
-        <w:rPr>
-          <w:lang w:val="en"/>
-        </w:rPr>
-        <w:t xml:space="preserve"> Among many other things his s</w:t>
-      </w:r>
-      <w:r>
-        <w:rPr>
-          <w:lang w:val="en"/>
-        </w:rPr>
-        <w:t>pecialties</w:t>
-      </w:r>
-      <w:r>
-        <w:rPr>
-          <w:lang w:val="en"/>
-        </w:rPr>
-        <w:t xml:space="preserve"> lie in</w:t>
-      </w:r>
-      <w:r>
-        <w:rPr>
-          <w:lang w:val="en"/>
-        </w:rPr>
-        <w:t>: SAAS, Cloud Services, Cloud Security, Cloud Compliance, Cloud Identity, Unified Communications, Product Marketing and Management, VoIP, Mobile networks, Engineering and Operations.</w:t>
+        <w:t>. Along with his awesome teammates, Vivek focuses on running Office 365 at global scale as well as taking care of our customer's experiences with the service holistically. In the past Vivek has led the Cloud transformation at Microsoft via Exchange Labs, Live@EDU, BPOS and eventually what is now known as Office 365. He has also worked on many different aspects of Exchange such as Transport / Routing, Anti-Spam, Exchange server extensibility, and the underlying architecture and design of System Management and PowerShell. Prior to joining Microsoft, Vivek worked at Honeywell Research and managed to get addicted to</w:t>
       </w:r>
     </w:p>
     <w:p>
-      <w:pPr>
-        <w:rPr>
-          <w:lang w:val="en"/>
-        </w:rPr>
-      </w:pPr>
-    </w:p>
-    <w:p>
+      <w:bookmarkStart w:id="0" w:name="_GoBack"/>
+      <w:bookmarkEnd w:id="0"/>
       <w:r>
         <w:rPr>
           <w:noProof/>
+          <w:lang w:bidi="hi-IN"/>
         </w:rPr>
         <w:drawing>
-          <wp:inline distT="0" distB="0" distL="0" distR="0">
-            <wp:extent cx="1524000" cy="1524000"/>
+          <wp:inline distT="0" distB="0" distL="0" distR="0" wp14:anchorId="07E58977" wp14:editId="0BD74611">
+            <wp:extent cx="3794760" cy="3794760"/>
             <wp:effectExtent l="0" t="0" r="0" b="0"/>
-            <wp:docPr id="1" name="Picture 1" descr="C:\Users\sakhare\Pictures\vijay kumar.jpg"/>
+            <wp:docPr id="1" name="Picture 1" descr="C:\Users\sakhare\Pictures\Vivek Sharma.jpg"/>
             <wp:cNvGraphicFramePr>
               <a:graphicFrameLocks xmlns:a="http://schemas.openxmlformats.org/drawingml/2006/main" noChangeAspect="1"/>
             </wp:cNvGraphicFramePr>
@@ -105,7 +48,7 @@
               <a:graphicData uri="http://schemas.openxmlformats.org/drawingml/2006/picture">
                 <pic:pic xmlns:pic="http://schemas.openxmlformats.org/drawingml/2006/picture">
                   <pic:nvPicPr>
-                    <pic:cNvPr id="0" name="Picture 1" descr="C:\Users\sakhare\Pictures\vijay kumar.jpg"/>
+                    <pic:cNvPr id="0" name="Picture 1" descr="C:\Users\sakhare\Pictures\Vivek Sharma.jpg"/>
                     <pic:cNvPicPr>
                       <a:picLocks noChangeAspect="1" noChangeArrowheads="1"/>
                     </pic:cNvPicPr>
@@ -126,7 +69,7 @@
                   <pic:spPr bwMode="auto">
                     <a:xfrm>
                       <a:off x="0" y="0"/>
-                      <a:ext cx="1524000" cy="1524000"/>
+                      <a:ext cx="3794760" cy="3794760"/>
                     </a:xfrm>
                     <a:prstGeom prst="rect">
                       <a:avLst/>
@@ -142,8 +85,6 @@
           </wp:inline>
         </w:drawing>
       </w:r>
-      <w:bookmarkStart w:id="0" w:name="_GoBack"/>
-      <w:bookmarkEnd w:id="0"/>
     </w:p>
     <w:sectPr>
       <w:pgSz w:w="12240" w:h="15840"/>

</xml_diff>